<commit_message>
added exercise for wordcount
</commit_message>
<xml_diff>
--- a/Lab-Excercises.docx
+++ b/Lab-Excercises.docx
@@ -222,15 +222,111 @@
       <w:pPr>
         <w:pStyle w:val="ListParagraph"/>
         <w:numPr>
-          <w:ilvl w:val="1"/>
-          <w:numId w:val="3"/>
-        </w:numPr>
-      </w:pPr>
-      <w:r>
-        <w:t xml:space="preserve">Week days, calc, Choices, </w:t>
-      </w:r>
-      <w:r>
-        <w:t>(switch)</w:t>
+          <w:ilvl w:val="0"/>
+          <w:numId w:val="3"/>
+        </w:numPr>
+      </w:pPr>
+      <w:r>
+        <w:t>Loops demo</w:t>
+      </w:r>
+    </w:p>
+    <w:p>
+      <w:pPr>
+        <w:pStyle w:val="ListParagraph"/>
+        <w:numPr>
+          <w:ilvl w:val="1"/>
+          <w:numId w:val="3"/>
+        </w:numPr>
+      </w:pPr>
+      <w:r>
+        <w:t>Choices, week days, calc</w:t>
+      </w:r>
+    </w:p>
+    <w:p>
+      <w:pPr>
+        <w:pStyle w:val="ListParagraph"/>
+        <w:numPr>
+          <w:ilvl w:val="1"/>
+          <w:numId w:val="3"/>
+        </w:numPr>
+      </w:pPr>
+      <w:r>
+        <w:t>Summary statistics (</w:t>
+      </w:r>
+      <w:r>
+        <w:t xml:space="preserve">mean, sd using 1d </w:t>
+      </w:r>
+      <w:r>
+        <w:t>arrays)</w:t>
+      </w:r>
+    </w:p>
+    <w:p>
+      <w:pPr>
+        <w:pStyle w:val="ListParagraph"/>
+        <w:numPr>
+          <w:ilvl w:val="0"/>
+          <w:numId w:val="3"/>
+        </w:numPr>
+      </w:pPr>
+      <w:r>
+        <w:t>2d, 3d arrays</w:t>
+      </w:r>
+    </w:p>
+    <w:p>
+      <w:pPr>
+        <w:pStyle w:val="ListParagraph"/>
+        <w:numPr>
+          <w:ilvl w:val="1"/>
+          <w:numId w:val="3"/>
+        </w:numPr>
+      </w:pPr>
+      <w:r>
+        <w:t xml:space="preserve">Measurement levels </w:t>
+      </w:r>
+      <w:r>
+        <w:t>(gender)</w:t>
+      </w:r>
+    </w:p>
+    <w:p>
+      <w:pPr>
+        <w:pStyle w:val="ListParagraph"/>
+        <w:numPr>
+          <w:ilvl w:val="1"/>
+          <w:numId w:val="3"/>
+        </w:numPr>
+      </w:pPr>
+      <w:r>
+        <w:t>Data sets/matrices</w:t>
+      </w:r>
+      <w:r>
+        <w:t xml:space="preserve"> (3d)</w:t>
+      </w:r>
+    </w:p>
+    <w:p>
+      <w:pPr>
+        <w:pStyle w:val="ListParagraph"/>
+        <w:numPr>
+          <w:ilvl w:val="1"/>
+          <w:numId w:val="3"/>
+        </w:numPr>
+      </w:pPr>
+      <w:r>
+        <w:t>Summary/descriptive statistics</w:t>
+      </w:r>
+      <w:r>
+        <w:t xml:space="preserve"> (if + loops)</w:t>
+      </w:r>
+    </w:p>
+    <w:p>
+      <w:pPr>
+        <w:pStyle w:val="ListParagraph"/>
+        <w:numPr>
+          <w:ilvl w:val="1"/>
+          <w:numId w:val="3"/>
+        </w:numPr>
+      </w:pPr>
+      <w:r>
+        <w:t>Covariance/correlation matrix</w:t>
       </w:r>
     </w:p>
     <w:p>
@@ -248,25 +344,67 @@
         </w:numPr>
       </w:pPr>
       <w:r>
-        <w:t>Loops demo</w:t>
-      </w:r>
-    </w:p>
-    <w:p>
-      <w:pPr>
-        <w:pStyle w:val="ListParagraph"/>
-        <w:numPr>
-          <w:ilvl w:val="1"/>
-          <w:numId w:val="3"/>
-        </w:numPr>
-      </w:pPr>
-      <w:r>
-        <w:t>Summary statistics (</w:t>
-      </w:r>
-      <w:r>
-        <w:t xml:space="preserve">mean, sd using 1d </w:t>
-      </w:r>
-      <w:r>
-        <w:t>arrays)</w:t>
+        <w:t>Strings</w:t>
+      </w:r>
+    </w:p>
+    <w:p>
+      <w:pPr>
+        <w:pStyle w:val="ListParagraph"/>
+        <w:numPr>
+          <w:ilvl w:val="1"/>
+          <w:numId w:val="3"/>
+        </w:numPr>
+      </w:pPr>
+      <w:r>
+        <w:t xml:space="preserve">Counting characters, words, lines. </w:t>
+      </w:r>
+    </w:p>
+    <w:p>
+      <w:pPr>
+        <w:pStyle w:val="ListParagraph"/>
+        <w:numPr>
+          <w:ilvl w:val="1"/>
+          <w:numId w:val="3"/>
+        </w:numPr>
+      </w:pPr>
+      <w:r>
+        <w:t>P</w:t>
+      </w:r>
+      <w:r>
+        <w:t>alindrome (length example)</w:t>
+      </w:r>
+    </w:p>
+    <w:p>
+      <w:pPr>
+        <w:pStyle w:val="ListParagraph"/>
+        <w:numPr>
+          <w:ilvl w:val="1"/>
+          <w:numId w:val="3"/>
+        </w:numPr>
+      </w:pPr>
+      <w:r>
+        <w:t>D</w:t>
+      </w:r>
+      <w:r>
+        <w:t>ata encoding (strings to numbers</w:t>
+      </w:r>
+      <w:r>
+        <w:t xml:space="preserve"> vice versa</w:t>
+      </w:r>
+      <w:r>
+        <w:t>)</w:t>
+      </w:r>
+    </w:p>
+    <w:p>
+      <w:pPr>
+        <w:pStyle w:val="ListParagraph"/>
+        <w:numPr>
+          <w:ilvl w:val="1"/>
+          <w:numId w:val="3"/>
+        </w:numPr>
+      </w:pPr>
+      <w:r>
+        <w:t>lifo, fifo [iterator functions]</w:t>
       </w:r>
     </w:p>
     <w:p>
@@ -278,130 +416,10 @@
         </w:numPr>
       </w:pPr>
       <w:r>
-        <w:t>2d, 3d arrays</w:t>
-      </w:r>
-    </w:p>
-    <w:p>
-      <w:pPr>
-        <w:pStyle w:val="ListParagraph"/>
-        <w:numPr>
-          <w:ilvl w:val="1"/>
-          <w:numId w:val="3"/>
-        </w:numPr>
-      </w:pPr>
-      <w:r>
-        <w:t xml:space="preserve">Measurement levels </w:t>
-      </w:r>
-      <w:r>
-        <w:t>(gender)</w:t>
-      </w:r>
-    </w:p>
-    <w:p>
-      <w:pPr>
-        <w:pStyle w:val="ListParagraph"/>
-        <w:numPr>
-          <w:ilvl w:val="1"/>
-          <w:numId w:val="3"/>
-        </w:numPr>
-      </w:pPr>
-      <w:r>
-        <w:t>Data sets/matrices</w:t>
-      </w:r>
-      <w:r>
-        <w:t xml:space="preserve"> (3d)</w:t>
-      </w:r>
-    </w:p>
-    <w:p>
-      <w:pPr>
-        <w:pStyle w:val="ListParagraph"/>
-        <w:numPr>
-          <w:ilvl w:val="1"/>
-          <w:numId w:val="3"/>
-        </w:numPr>
-      </w:pPr>
-      <w:r>
-        <w:t>Summary/descriptive statistics</w:t>
-      </w:r>
-      <w:r>
-        <w:t xml:space="preserve"> (if + loops)</w:t>
-      </w:r>
-    </w:p>
-    <w:p>
-      <w:pPr>
-        <w:pStyle w:val="ListParagraph"/>
-        <w:numPr>
-          <w:ilvl w:val="0"/>
-          <w:numId w:val="3"/>
-        </w:numPr>
-      </w:pPr>
-      <w:r>
-        <w:t>Matrix operations</w:t>
-      </w:r>
-      <w:r>
-        <w:t xml:space="preserve"> [</w:t>
-      </w:r>
-      <w:r>
-        <w:rPr>
-          <w:color w:val="FF0000"/>
-        </w:rPr>
-        <w:t>x</w:t>
-      </w:r>
-      <w:r>
-        <w:t>]</w:t>
-      </w:r>
-    </w:p>
-    <w:p>
-      <w:pPr>
-        <w:pStyle w:val="ListParagraph"/>
-        <w:numPr>
-          <w:ilvl w:val="1"/>
-          <w:numId w:val="3"/>
-        </w:numPr>
-      </w:pPr>
-      <w:r>
-        <w:t>Matrix a</w:t>
-      </w:r>
-      <w:r>
-        <w:t>rithmetic</w:t>
-      </w:r>
-      <w:r>
-        <w:t>/algebra</w:t>
-      </w:r>
-    </w:p>
-    <w:p>
-      <w:pPr>
-        <w:pStyle w:val="ListParagraph"/>
-        <w:numPr>
-          <w:ilvl w:val="1"/>
-          <w:numId w:val="3"/>
-        </w:numPr>
-      </w:pPr>
-      <w:r>
-        <w:t>Covariance/correlation matrix</w:t>
-      </w:r>
-    </w:p>
-    <w:p>
-      <w:pPr>
-        <w:pStyle w:val="ListParagraph"/>
-        <w:numPr>
-          <w:ilvl w:val="0"/>
-          <w:numId w:val="3"/>
-        </w:numPr>
-      </w:pPr>
-      <w:r>
         <w:t xml:space="preserve">Statistics </w:t>
       </w:r>
       <w:r>
-        <w:t>[</w:t>
-      </w:r>
-      <w:r>
-        <w:rPr>
-          <w:color w:val="FF0000"/>
-        </w:rPr>
-        <w:t>x</w:t>
-      </w:r>
-      <w:r>
-        <w:t>]</w:t>
+        <w:t>[functions]</w:t>
       </w:r>
     </w:p>
     <w:p>
@@ -506,6 +524,7 @@
         </w:numPr>
       </w:pPr>
       <w:r>
+        <w:lastRenderedPageBreak/>
         <w:t>Finance (Banking)</w:t>
       </w:r>
     </w:p>
@@ -525,6 +544,11 @@
       </w:r>
     </w:p>
     <w:p>
+      <w:r>
+        <w:t>Files &amp; Streams</w:t>
+      </w:r>
+    </w:p>
+    <w:p>
       <w:pPr>
         <w:pStyle w:val="ListParagraph"/>
         <w:numPr>
@@ -533,18 +557,17 @@
         </w:numPr>
       </w:pPr>
       <w:r>
-        <w:lastRenderedPageBreak/>
-        <w:t>Files &amp; Streams</w:t>
-      </w:r>
-      <w:r>
-        <w:t xml:space="preserve">. </w:t>
-      </w:r>
-      <w:r>
         <w:t>Data import &amp; Export mechanisms for</w:t>
       </w:r>
-      <w:r>
-        <w:t xml:space="preserve"> </w:t>
-      </w:r>
+    </w:p>
+    <w:p>
+      <w:pPr>
+        <w:pStyle w:val="ListParagraph"/>
+        <w:numPr>
+          <w:ilvl w:val="1"/>
+          <w:numId w:val="3"/>
+        </w:numPr>
+      </w:pPr>
       <w:r>
         <w:t>Data analytics</w:t>
       </w:r>
@@ -567,6 +590,26 @@
     <w:p>
       <w:r>
         <w:t xml:space="preserve">Exception handling </w:t>
+      </w:r>
+    </w:p>
+    <w:p>
+      <w:r>
+        <w:t>[</w:t>
+      </w:r>
+      <w:r>
+        <w:t>https://www.geeksforgeeks.org/exception-handling-c/</w:t>
+      </w:r>
+      <w:r>
+        <w:t>;</w:t>
+      </w:r>
+      <w:r>
+        <w:t xml:space="preserve"> </w:t>
+      </w:r>
+      <w:r>
+        <w:t>https://www.tutorialspoint.com/cplusplus/cpp_exceptions_handling.htm</w:t>
+      </w:r>
+      <w:r>
+        <w:t xml:space="preserve"> ]</w:t>
       </w:r>
     </w:p>
     <w:p>

</xml_diff>